<commit_message>
Added some requirement for Car Rental
</commit_message>
<xml_diff>
--- a/Resources/Requirements & Specifications/SOFTWARE DEVELOPMENT LIFE CYCLE.docx
+++ b/Resources/Requirements & Specifications/SOFTWARE DEVELOPMENT LIFE CYCLE.docx
@@ -217,6 +217,16 @@
         </w:rPr>
         <w:t>Document Version: 0.01(2025-02-02)</w:t>
       </w:r>
+    </w:p>
+    <w:p>
+      <w:pPr>
+        <w:jc w:val="center"/>
+        <w:rPr>
+          <w:rFonts w:ascii="Verdana" w:hAnsi="Verdana"/>
+          <w:b/>
+          <w:bCs/>
+        </w:rPr>
+      </w:pPr>
     </w:p>
     <w:p>
       <w:pPr>

</xml_diff>